<commit_message>
Add moqups: Tasks, Archive
</commit_message>
<xml_diff>
--- a/Docs/TaskManagerMoqups.docx
+++ b/Docs/TaskManagerMoqups.docx
@@ -235,6 +235,90 @@
     <w:p>
       <w:pPr>
         <w:pStyle w:val="a3"/>
+        <w:ind w:left="1080"/>
+        <w:rPr>
+          <w:rFonts w:ascii="Times New Roman" w:hAnsi="Times New Roman" w:cs="Times New Roman"/>
+          <w:sz w:val="36"/>
+          <w:szCs w:val="36"/>
+          <w:lang w:val="en-US"/>
+        </w:rPr>
+      </w:pPr>
+    </w:p>
+    <w:p>
+      <w:pPr>
+        <w:pStyle w:val="a3"/>
+        <w:ind w:left="1080"/>
+        <w:rPr>
+          <w:rFonts w:ascii="Times New Roman" w:hAnsi="Times New Roman" w:cs="Times New Roman"/>
+          <w:sz w:val="36"/>
+          <w:szCs w:val="36"/>
+          <w:lang w:val="en-US"/>
+        </w:rPr>
+      </w:pPr>
+    </w:p>
+    <w:p>
+      <w:pPr>
+        <w:pStyle w:val="a3"/>
+        <w:ind w:left="1080"/>
+        <w:rPr>
+          <w:rFonts w:ascii="Times New Roman" w:hAnsi="Times New Roman" w:cs="Times New Roman"/>
+          <w:sz w:val="36"/>
+          <w:szCs w:val="36"/>
+          <w:lang w:val="en-US"/>
+        </w:rPr>
+      </w:pPr>
+    </w:p>
+    <w:p>
+      <w:pPr>
+        <w:pStyle w:val="a3"/>
+        <w:ind w:left="1080"/>
+        <w:rPr>
+          <w:rFonts w:ascii="Times New Roman" w:hAnsi="Times New Roman" w:cs="Times New Roman"/>
+          <w:sz w:val="36"/>
+          <w:szCs w:val="36"/>
+          <w:lang w:val="en-US"/>
+        </w:rPr>
+      </w:pPr>
+    </w:p>
+    <w:p>
+      <w:pPr>
+        <w:pStyle w:val="a3"/>
+        <w:ind w:left="1080"/>
+        <w:rPr>
+          <w:rFonts w:ascii="Times New Roman" w:hAnsi="Times New Roman" w:cs="Times New Roman"/>
+          <w:sz w:val="36"/>
+          <w:szCs w:val="36"/>
+          <w:lang w:val="en-US"/>
+        </w:rPr>
+      </w:pPr>
+    </w:p>
+    <w:p>
+      <w:pPr>
+        <w:pStyle w:val="a3"/>
+        <w:ind w:left="1080"/>
+        <w:rPr>
+          <w:rFonts w:ascii="Times New Roman" w:hAnsi="Times New Roman" w:cs="Times New Roman"/>
+          <w:sz w:val="36"/>
+          <w:szCs w:val="36"/>
+          <w:lang w:val="en-US"/>
+        </w:rPr>
+      </w:pPr>
+    </w:p>
+    <w:p>
+      <w:pPr>
+        <w:pStyle w:val="a3"/>
+        <w:ind w:left="1080"/>
+        <w:rPr>
+          <w:rFonts w:ascii="Times New Roman" w:hAnsi="Times New Roman" w:cs="Times New Roman"/>
+          <w:sz w:val="36"/>
+          <w:szCs w:val="36"/>
+          <w:lang w:val="en-US"/>
+        </w:rPr>
+      </w:pPr>
+    </w:p>
+    <w:p>
+      <w:pPr>
+        <w:pStyle w:val="a3"/>
         <w:numPr>
           <w:ilvl w:val="0"/>
           <w:numId w:val="3"/>
@@ -246,6 +330,95 @@
           <w:lang w:val="en-US"/>
         </w:rPr>
       </w:pPr>
+      <w:hyperlink r:id="rId9" w:history="1">
+        <w:r>
+          <w:rPr>
+            <w:rStyle w:val="a4"/>
+            <w:rFonts w:ascii="Times New Roman" w:hAnsi="Times New Roman" w:cs="Times New Roman"/>
+            <w:sz w:val="36"/>
+            <w:szCs w:val="36"/>
+            <w:lang w:val="en-US"/>
+          </w:rPr>
+          <w:t>https://app.moqups.com/WP9GDe9yh0/edit/page/a64349898</w:t>
+        </w:r>
+      </w:hyperlink>
+      <w:r>
+        <w:rPr>
+          <w:rFonts w:ascii="Times New Roman" w:hAnsi="Times New Roman" w:cs="Times New Roman"/>
+          <w:sz w:val="36"/>
+          <w:szCs w:val="36"/>
+          <w:lang w:val="en-US"/>
+        </w:rPr>
+        <w:t xml:space="preserve"> - Tasks page</w:t>
+      </w:r>
+    </w:p>
+    <w:p>
+      <w:pPr>
+        <w:pStyle w:val="a3"/>
+        <w:rPr>
+          <w:noProof/>
+          <w:lang w:eastAsia="uk-UA"/>
+        </w:rPr>
+      </w:pPr>
+    </w:p>
+    <w:p>
+      <w:pPr>
+        <w:pStyle w:val="a3"/>
+        <w:rPr>
+          <w:rFonts w:ascii="Times New Roman" w:hAnsi="Times New Roman" w:cs="Times New Roman"/>
+          <w:sz w:val="36"/>
+          <w:szCs w:val="36"/>
+          <w:lang w:val="en-US"/>
+        </w:rPr>
+      </w:pPr>
+      <w:r>
+        <w:rPr>
+          <w:noProof/>
+          <w:lang w:eastAsia="uk-UA"/>
+        </w:rPr>
+        <w:drawing>
+          <wp:inline distT="0" distB="0" distL="0" distR="0" wp14:anchorId="2F7E775D" wp14:editId="05DB1442">
+            <wp:extent cx="5654040" cy="3524783"/>
+            <wp:effectExtent l="0" t="0" r="3810" b="0"/>
+            <wp:docPr id="2" name="Рисунок 2"/>
+            <wp:cNvGraphicFramePr>
+              <a:graphicFrameLocks xmlns:a="http://schemas.openxmlformats.org/drawingml/2006/main" noChangeAspect="1"/>
+            </wp:cNvGraphicFramePr>
+            <a:graphic xmlns:a="http://schemas.openxmlformats.org/drawingml/2006/main">
+              <a:graphicData uri="http://schemas.openxmlformats.org/drawingml/2006/picture">
+                <pic:pic xmlns:pic="http://schemas.openxmlformats.org/drawingml/2006/picture">
+                  <pic:nvPicPr>
+                    <pic:cNvPr id="1" name=""/>
+                    <pic:cNvPicPr/>
+                  </pic:nvPicPr>
+                  <pic:blipFill rotWithShape="1">
+                    <a:blip r:embed="rId10"/>
+                    <a:srcRect l="27264" t="28550" r="23809" b="17226"/>
+                    <a:stretch/>
+                  </pic:blipFill>
+                  <pic:spPr bwMode="auto">
+                    <a:xfrm>
+                      <a:off x="0" y="0"/>
+                      <a:ext cx="5690672" cy="3547619"/>
+                    </a:xfrm>
+                    <a:prstGeom prst="rect">
+                      <a:avLst/>
+                    </a:prstGeom>
+                    <a:ln>
+                      <a:noFill/>
+                    </a:ln>
+                    <a:extLst>
+                      <a:ext uri="{53640926-AAD7-44D8-BBD7-CCE9431645EC}">
+                        <a14:shadowObscured xmlns:a14="http://schemas.microsoft.com/office/drawing/2010/main"/>
+                      </a:ext>
+                    </a:extLst>
+                  </pic:spPr>
+                </pic:pic>
+              </a:graphicData>
+            </a:graphic>
+          </wp:inline>
+        </w:drawing>
+      </w:r>
     </w:p>
     <w:p>
       <w:pPr>
@@ -261,7 +434,7 @@
           <w:lang w:val="en-US"/>
         </w:rPr>
       </w:pPr>
-      <w:hyperlink r:id="rId9" w:history="1">
+      <w:hyperlink r:id="rId11" w:history="1">
         <w:r>
           <w:rPr>
             <w:rStyle w:val="a4"/>
@@ -324,7 +497,6 @@
           <w:noProof/>
           <w:lang w:eastAsia="uk-UA"/>
         </w:rPr>
-        <w:lastRenderedPageBreak/>
         <w:drawing>
           <wp:inline distT="0" distB="0" distL="0" distR="0" wp14:anchorId="58CBED75" wp14:editId="49B98997">
             <wp:extent cx="5226696" cy="3285490"/>
@@ -341,7 +513,7 @@
                     <pic:cNvPicPr/>
                   </pic:nvPicPr>
                   <pic:blipFill rotWithShape="1">
-                    <a:blip r:embed="rId10"/>
+                    <a:blip r:embed="rId12"/>
                     <a:srcRect l="26581" t="19647" r="25247" b="26521"/>
                     <a:stretch/>
                   </pic:blipFill>
@@ -425,6 +597,124 @@
           <w:lang w:val="en-US"/>
         </w:rPr>
       </w:pPr>
+      <w:hyperlink r:id="rId13" w:history="1">
+        <w:r>
+          <w:rPr>
+            <w:rStyle w:val="a4"/>
+            <w:rFonts w:ascii="Times New Roman" w:hAnsi="Times New Roman" w:cs="Times New Roman"/>
+            <w:sz w:val="36"/>
+            <w:szCs w:val="36"/>
+            <w:lang w:val="en-US"/>
+          </w:rPr>
+          <w:t>https://app.moqups.com/WP9GDe9yh0/edit/page/ae42105f3</w:t>
+        </w:r>
+      </w:hyperlink>
+      <w:r>
+        <w:rPr>
+          <w:rFonts w:ascii="Times New Roman" w:hAnsi="Times New Roman" w:cs="Times New Roman"/>
+          <w:sz w:val="36"/>
+          <w:szCs w:val="36"/>
+          <w:lang w:val="en-US"/>
+        </w:rPr>
+        <w:t xml:space="preserve"> - </w:t>
+      </w:r>
+      <w:r>
+        <w:rPr>
+          <w:rFonts w:ascii="Times New Roman" w:hAnsi="Times New Roman" w:cs="Times New Roman"/>
+          <w:sz w:val="36"/>
+          <w:szCs w:val="36"/>
+          <w:lang w:val="en-US"/>
+        </w:rPr>
+        <w:t>Archive</w:t>
+      </w:r>
+      <w:r>
+        <w:rPr>
+          <w:rFonts w:ascii="Times New Roman" w:hAnsi="Times New Roman" w:cs="Times New Roman"/>
+          <w:sz w:val="36"/>
+          <w:szCs w:val="36"/>
+          <w:lang w:val="en-US"/>
+        </w:rPr>
+        <w:t xml:space="preserve"> page</w:t>
+      </w:r>
+    </w:p>
+    <w:p>
+      <w:pPr>
+        <w:pStyle w:val="a3"/>
+        <w:rPr>
+          <w:noProof/>
+          <w:lang w:eastAsia="uk-UA"/>
+        </w:rPr>
+      </w:pPr>
+    </w:p>
+    <w:p>
+      <w:pPr>
+        <w:pStyle w:val="a3"/>
+        <w:rPr>
+          <w:noProof/>
+          <w:lang w:eastAsia="uk-UA"/>
+        </w:rPr>
+      </w:pPr>
+    </w:p>
+    <w:p>
+      <w:pPr>
+        <w:pStyle w:val="a3"/>
+        <w:rPr>
+          <w:rFonts w:ascii="Times New Roman" w:hAnsi="Times New Roman" w:cs="Times New Roman"/>
+          <w:sz w:val="36"/>
+          <w:szCs w:val="36"/>
+          <w:lang w:val="en-US"/>
+        </w:rPr>
+      </w:pPr>
+      <w:bookmarkStart w:id="0" w:name="_GoBack"/>
+      <w:bookmarkEnd w:id="0"/>
+      <w:r>
+        <w:rPr>
+          <w:noProof/>
+          <w:lang w:eastAsia="uk-UA"/>
+        </w:rPr>
+        <w:drawing>
+          <wp:inline distT="0" distB="0" distL="0" distR="0" wp14:anchorId="4C577AD1" wp14:editId="52720ED3">
+            <wp:extent cx="5570220" cy="3219450"/>
+            <wp:effectExtent l="0" t="0" r="0" b="0"/>
+            <wp:docPr id="6" name="Рисунок 6"/>
+            <wp:cNvGraphicFramePr>
+              <a:graphicFrameLocks xmlns:a="http://schemas.openxmlformats.org/drawingml/2006/main" noChangeAspect="1"/>
+            </wp:cNvGraphicFramePr>
+            <a:graphic xmlns:a="http://schemas.openxmlformats.org/drawingml/2006/main">
+              <a:graphicData uri="http://schemas.openxmlformats.org/drawingml/2006/picture">
+                <pic:pic xmlns:pic="http://schemas.openxmlformats.org/drawingml/2006/picture">
+                  <pic:nvPicPr>
+                    <pic:cNvPr id="1" name=""/>
+                    <pic:cNvPicPr/>
+                  </pic:nvPicPr>
+                  <pic:blipFill rotWithShape="1">
+                    <a:blip r:embed="rId14"/>
+                    <a:srcRect l="26393" t="19255" r="25143" b="30948"/>
+                    <a:stretch/>
+                  </pic:blipFill>
+                  <pic:spPr bwMode="auto">
+                    <a:xfrm>
+                      <a:off x="0" y="0"/>
+                      <a:ext cx="5591660" cy="3231842"/>
+                    </a:xfrm>
+                    <a:prstGeom prst="rect">
+                      <a:avLst/>
+                    </a:prstGeom>
+                    <a:ln>
+                      <a:noFill/>
+                    </a:ln>
+                    <a:extLst>
+                      <a:ext uri="{53640926-AAD7-44D8-BBD7-CCE9431645EC}">
+                        <a14:shadowObscured xmlns:a14="http://schemas.microsoft.com/office/drawing/2010/main"/>
+                      </a:ext>
+                    </a:extLst>
+                  </pic:spPr>
+                </pic:pic>
+              </a:graphicData>
+            </a:graphic>
+          </wp:inline>
+        </w:drawing>
+      </w:r>
     </w:p>
     <w:p>
       <w:pPr>
@@ -440,7 +730,7 @@
           <w:lang w:val="en-US"/>
         </w:rPr>
       </w:pPr>
-      <w:hyperlink r:id="rId11" w:history="1">
+      <w:hyperlink r:id="rId15" w:history="1">
         <w:r>
           <w:rPr>
             <w:rStyle w:val="a4"/>
@@ -510,7 +800,7 @@
                     <pic:cNvPicPr/>
                   </pic:nvPicPr>
                   <pic:blipFill rotWithShape="1">
-                    <a:blip r:embed="rId12"/>
+                    <a:blip r:embed="rId16"/>
                     <a:srcRect l="26937" t="20124" r="25261" b="19098"/>
                     <a:stretch/>
                   </pic:blipFill>
@@ -537,8 +827,6 @@
           </wp:inline>
         </w:drawing>
       </w:r>
-      <w:bookmarkStart w:id="0" w:name="_GoBack"/>
-      <w:bookmarkEnd w:id="0"/>
     </w:p>
     <w:sectPr>
       <w:pgSz w:w="11906" w:h="16838"/>

</xml_diff>